<commit_message>
Data Types & Arrays
</commit_message>
<xml_diff>
--- a/29thMarch_Methods/Arrays.docx
+++ b/29thMarch_Methods/Arrays.docx
@@ -9,6 +9,31 @@
       </w:r>
     </w:p>
     <w:p>
+      <w:r>
+        <w:t>Arrays cud b1</w:t>
+      </w:r>
+    </w:p>
+    <w:p>
+      <w:r>
+        <w:t>Single dimension</w:t>
+      </w:r>
+    </w:p>
+    <w:p>
+      <w:r>
+        <w:t>Multi Dimensional</w:t>
+      </w:r>
+    </w:p>
+    <w:p>
+      <w:r>
+        <w:t>Jagged Arra</w:t>
+      </w:r>
+      <w:bookmarkStart w:id="0" w:name="_GoBack"/>
+      <w:bookmarkEnd w:id="0"/>
+      <w:r>
+        <w:t>y</w:t>
+      </w:r>
+    </w:p>
+    <w:p>
       <w:pPr>
         <w:autoSpaceDE w:val="0"/>
         <w:autoSpaceDN w:val="0"/>
@@ -1535,6 +1560,7 @@
           <w:sz w:val="19"/>
           <w:szCs w:val="19"/>
         </w:rPr>
+        <w:lastRenderedPageBreak/>
         <w:t xml:space="preserve">    }</w:t>
       </w:r>
     </w:p>
@@ -3588,7 +3614,6 @@
           <w:sz w:val="19"/>
           <w:szCs w:val="19"/>
         </w:rPr>
-        <w:lastRenderedPageBreak/>
         <w:t xml:space="preserve">          </w:t>
       </w:r>
     </w:p>
@@ -5426,7 +5451,6 @@
           <w:sz w:val="19"/>
           <w:szCs w:val="19"/>
         </w:rPr>
-        <w:lastRenderedPageBreak/>
         <w:t xml:space="preserve">        {</w:t>
       </w:r>
     </w:p>
@@ -7120,6 +7144,7 @@
           <w:sz w:val="19"/>
           <w:szCs w:val="19"/>
         </w:rPr>
+        <w:lastRenderedPageBreak/>
         <w:t xml:space="preserve">    {</w:t>
       </w:r>
       <w:r>
@@ -7444,7 +7469,6 @@
           <w:sz w:val="19"/>
           <w:szCs w:val="19"/>
         </w:rPr>
-        <w:lastRenderedPageBreak/>
         <w:t xml:space="preserve">    {</w:t>
       </w:r>
     </w:p>
@@ -8764,6 +8788,7 @@
           <w:sz w:val="19"/>
           <w:szCs w:val="19"/>
         </w:rPr>
+        <w:lastRenderedPageBreak/>
         <w:t xml:space="preserve">        </w:t>
       </w:r>
       <w:r>
@@ -9043,7 +9068,6 @@
           <w:sz w:val="19"/>
           <w:szCs w:val="19"/>
         </w:rPr>
-        <w:lastRenderedPageBreak/>
         <w:t xml:space="preserve">            </w:t>
       </w:r>
       <w:r>
@@ -10203,10 +10227,7 @@
     <w:p/>
     <w:p/>
     <w:p/>
-    <w:p>
-      <w:bookmarkStart w:id="0" w:name="_GoBack"/>
-      <w:bookmarkEnd w:id="0"/>
-    </w:p>
+    <w:p/>
     <w:sectPr>
       <w:pgSz w:w="11906" w:h="16838"/>
       <w:pgMar w:top="1440" w:right="1440" w:bottom="1440" w:left="1440" w:header="708" w:footer="708" w:gutter="0"/>

</xml_diff>